<commit_message>
refactor to support different brokers
</commit_message>
<xml_diff>
--- a/docs/投资业绩分析.docx
+++ b/docs/投资业绩分析.docx
@@ -1,6 +1,6 @@
 
 <file path=word/document.xml><?xml version="1.0" encoding="utf-8"?>
-<w:document xmlns:wpc="http://schemas.microsoft.com/office/word/2010/wordprocessingCanvas" xmlns:cx="http://schemas.microsoft.com/office/drawing/2014/chartex" xmlns:cx1="http://schemas.microsoft.com/office/drawing/2015/9/8/chartex" xmlns:cx2="http://schemas.microsoft.com/office/drawing/2015/10/21/chartex" xmlns:cx3="http://schemas.microsoft.com/office/drawing/2016/5/9/chartex" xmlns:cx4="http://schemas.microsoft.com/office/drawing/2016/5/10/chartex" xmlns:cx5="http://schemas.microsoft.com/office/drawing/2016/5/11/chartex" xmlns:cx6="http://schemas.microsoft.com/office/drawing/2016/5/12/chartex" xmlns:cx7="http://schemas.microsoft.com/office/drawing/2016/5/13/chartex" xmlns:cx8="http://schemas.microsoft.com/office/drawing/2016/5/14/chartex" xmlns:mc="http://schemas.openxmlformats.org/markup-compatibility/2006" xmlns:aink="http://schemas.microsoft.com/office/drawing/2016/ink" xmlns:am3d="http://schemas.microsoft.com/office/drawing/2017/model3d" xmlns:o="urn:schemas-microsoft-com:office:office" xmlns:r="http://schemas.openxmlformats.org/officeDocument/2006/relationships" xmlns:m="http://schemas.openxmlformats.org/officeDocument/2006/math" xmlns:v="urn:schemas-microsoft-com:vml" xmlns:wp14="http://schemas.microsoft.com/office/word/2010/wordprocessingDrawing" xmlns:wp="http://schemas.openxmlformats.org/drawingml/2006/wordprocessingDrawing" xmlns:w10="urn:schemas-microsoft-com:office:word" xmlns:w="http://schemas.openxmlformats.org/wordprocessingml/2006/main" xmlns:w14="http://schemas.microsoft.com/office/word/2010/wordml" xmlns:w15="http://schemas.microsoft.com/office/word/2012/wordml" xmlns:w16cid="http://schemas.microsoft.com/office/word/2016/wordml/cid" xmlns:w16se="http://schemas.microsoft.com/office/word/2015/wordml/symex" xmlns:wpg="http://schemas.microsoft.com/office/word/2010/wordprocessingGroup" xmlns:wpi="http://schemas.microsoft.com/office/word/2010/wordprocessingInk" xmlns:wne="http://schemas.microsoft.com/office/word/2006/wordml" xmlns:wps="http://schemas.microsoft.com/office/word/2010/wordprocessingShape" mc:Ignorable="w14 w15 w16se w16cid wp14">
+<w:document xmlns:wpc="http://schemas.microsoft.com/office/word/2010/wordprocessingCanvas" xmlns:mc="http://schemas.openxmlformats.org/markup-compatibility/2006" xmlns:o="urn:schemas-microsoft-com:office:office" xmlns:r="http://schemas.openxmlformats.org/officeDocument/2006/relationships" xmlns:m="http://schemas.openxmlformats.org/officeDocument/2006/math" xmlns:v="urn:schemas-microsoft-com:vml" xmlns:wp14="http://schemas.microsoft.com/office/word/2010/wordprocessingDrawing" xmlns:wp="http://schemas.openxmlformats.org/drawingml/2006/wordprocessingDrawing" xmlns:w10="urn:schemas-microsoft-com:office:word" xmlns:w="http://schemas.openxmlformats.org/wordprocessingml/2006/main" xmlns:w14="http://schemas.microsoft.com/office/word/2010/wordml" xmlns:w15="http://schemas.microsoft.com/office/word/2012/wordml" xmlns:wpg="http://schemas.microsoft.com/office/word/2010/wordprocessingGroup" xmlns:wpi="http://schemas.microsoft.com/office/word/2010/wordprocessingInk" xmlns:wne="http://schemas.microsoft.com/office/word/2006/wordml" xmlns:wps="http://schemas.microsoft.com/office/word/2010/wordprocessingShape" mc:Ignorable="w14 w15 wp14">
   <w:body>
     <w:p>
       <w:pPr>
@@ -1016,8 +1016,6 @@
       <w:pPr>
         <w:jc w:val="center"/>
       </w:pPr>
-      <w:bookmarkStart w:id="0" w:name="_GoBack"/>
-      <w:bookmarkEnd w:id="0"/>
       <w:r>
         <w:t>{{ twrr_vs_benchmark_img }}</w:t>
       </w:r>
@@ -1043,28 +1041,28 @@
         <w:tblLook w:val="04A0" w:firstRow="1" w:lastRow="0" w:firstColumn="1" w:lastColumn="0" w:noHBand="0" w:noVBand="1"/>
       </w:tblPr>
       <w:tblGrid>
-        <w:gridCol w:w="1169"/>
-        <w:gridCol w:w="1236"/>
-        <w:gridCol w:w="1134"/>
-        <w:gridCol w:w="1134"/>
-        <w:gridCol w:w="1134"/>
-        <w:gridCol w:w="1134"/>
-        <w:gridCol w:w="1134"/>
-        <w:gridCol w:w="1134"/>
+        <w:gridCol w:w="1289"/>
+        <w:gridCol w:w="1363"/>
+        <w:gridCol w:w="1250"/>
+        <w:gridCol w:w="1250"/>
+        <w:gridCol w:w="1250"/>
+        <w:gridCol w:w="1250"/>
+        <w:gridCol w:w="1557"/>
       </w:tblGrid>
       <w:tr>
         <w:trPr>
           <w:cnfStyle w:val="100000000000" w:firstRow="1" w:lastRow="0" w:firstColumn="0" w:lastColumn="0" w:oddVBand="0" w:evenVBand="0" w:oddHBand="0" w:evenHBand="0" w:firstRowFirstColumn="0" w:firstRowLastColumn="0" w:lastRowFirstColumn="0" w:lastRowLastColumn="0"/>
-          <w:trHeight w:val="403"/>
+          <w:trHeight w:val="399"/>
           <w:jc w:val="center"/>
         </w:trPr>
         <w:tc>
           <w:tcPr>
             <w:cnfStyle w:val="001000000000" w:firstRow="0" w:lastRow="0" w:firstColumn="1" w:lastColumn="0" w:oddVBand="0" w:evenVBand="0" w:oddHBand="0" w:evenHBand="0" w:firstRowFirstColumn="0" w:firstRowLastColumn="0" w:lastRowFirstColumn="0" w:lastRowLastColumn="0"/>
-            <w:tcW w:w="1169" w:type="dxa"/>
-          </w:tcPr>
-          <w:p>
-            <w:pPr>
+            <w:tcW w:w="1289" w:type="dxa"/>
+          </w:tcPr>
+          <w:p>
+            <w:pPr>
+              <w:jc w:val="center"/>
               <w:rPr>
                 <w:b w:val="0"/>
                 <w:sz w:val="20"/>
@@ -1084,10 +1082,11 @@
         </w:tc>
         <w:tc>
           <w:tcPr>
-            <w:tcW w:w="1236" w:type="dxa"/>
-          </w:tcPr>
-          <w:p>
-            <w:pPr>
+            <w:tcW w:w="1363" w:type="dxa"/>
+          </w:tcPr>
+          <w:p>
+            <w:pPr>
+              <w:jc w:val="center"/>
               <w:cnfStyle w:val="100000000000" w:firstRow="1" w:lastRow="0" w:firstColumn="0" w:lastColumn="0" w:oddVBand="0" w:evenVBand="0" w:oddHBand="0" w:evenHBand="0" w:firstRowFirstColumn="0" w:firstRowLastColumn="0" w:lastRowFirstColumn="0" w:lastRowLastColumn="0"/>
               <w:rPr>
                 <w:b w:val="0"/>
@@ -1107,10 +1106,11 @@
         </w:tc>
         <w:tc>
           <w:tcPr>
-            <w:tcW w:w="1134" w:type="dxa"/>
-          </w:tcPr>
-          <w:p>
-            <w:pPr>
+            <w:tcW w:w="1250" w:type="dxa"/>
+          </w:tcPr>
+          <w:p>
+            <w:pPr>
+              <w:jc w:val="center"/>
               <w:cnfStyle w:val="100000000000" w:firstRow="1" w:lastRow="0" w:firstColumn="0" w:lastColumn="0" w:oddVBand="0" w:evenVBand="0" w:oddHBand="0" w:evenHBand="0" w:firstRowFirstColumn="0" w:firstRowLastColumn="0" w:lastRowFirstColumn="0" w:lastRowLastColumn="0"/>
               <w:rPr>
                 <w:b w:val="0"/>
@@ -1124,16 +1124,17 @@
                 <w:sz w:val="20"/>
                 <w:szCs w:val="20"/>
               </w:rPr>
-              <w:t>发生金额</w:t>
-            </w:r>
-          </w:p>
-        </w:tc>
-        <w:tc>
-          <w:tcPr>
-            <w:tcW w:w="1134" w:type="dxa"/>
-          </w:tcPr>
-          <w:p>
-            <w:pPr>
+              <w:t>期初持仓</w:t>
+            </w:r>
+          </w:p>
+        </w:tc>
+        <w:tc>
+          <w:tcPr>
+            <w:tcW w:w="1250" w:type="dxa"/>
+          </w:tcPr>
+          <w:p>
+            <w:pPr>
+              <w:jc w:val="center"/>
               <w:cnfStyle w:val="100000000000" w:firstRow="1" w:lastRow="0" w:firstColumn="0" w:lastColumn="0" w:oddVBand="0" w:evenVBand="0" w:oddHBand="0" w:evenHBand="0" w:firstRowFirstColumn="0" w:firstRowLastColumn="0" w:lastRowFirstColumn="0" w:lastRowLastColumn="0"/>
               <w:rPr>
                 <w:b w:val="0"/>
@@ -1147,16 +1148,17 @@
                 <w:sz w:val="20"/>
                 <w:szCs w:val="20"/>
               </w:rPr>
-              <w:t>期初持仓</w:t>
-            </w:r>
-          </w:p>
-        </w:tc>
-        <w:tc>
-          <w:tcPr>
-            <w:tcW w:w="1134" w:type="dxa"/>
-          </w:tcPr>
-          <w:p>
-            <w:pPr>
+              <w:t>期末持仓</w:t>
+            </w:r>
+          </w:p>
+        </w:tc>
+        <w:tc>
+          <w:tcPr>
+            <w:tcW w:w="1250" w:type="dxa"/>
+          </w:tcPr>
+          <w:p>
+            <w:pPr>
+              <w:jc w:val="center"/>
               <w:cnfStyle w:val="100000000000" w:firstRow="1" w:lastRow="0" w:firstColumn="0" w:lastColumn="0" w:oddVBand="0" w:evenVBand="0" w:oddHBand="0" w:evenHBand="0" w:firstRowFirstColumn="0" w:firstRowLastColumn="0" w:lastRowFirstColumn="0" w:lastRowLastColumn="0"/>
               <w:rPr>
                 <w:b w:val="0"/>
@@ -1170,16 +1172,17 @@
                 <w:sz w:val="20"/>
                 <w:szCs w:val="20"/>
               </w:rPr>
-              <w:t>期末持仓</w:t>
-            </w:r>
-          </w:p>
-        </w:tc>
-        <w:tc>
-          <w:tcPr>
-            <w:tcW w:w="1134" w:type="dxa"/>
-          </w:tcPr>
-          <w:p>
-            <w:pPr>
+              <w:t>期初价格</w:t>
+            </w:r>
+          </w:p>
+        </w:tc>
+        <w:tc>
+          <w:tcPr>
+            <w:tcW w:w="1250" w:type="dxa"/>
+          </w:tcPr>
+          <w:p>
+            <w:pPr>
+              <w:jc w:val="center"/>
               <w:cnfStyle w:val="100000000000" w:firstRow="1" w:lastRow="0" w:firstColumn="0" w:lastColumn="0" w:oddVBand="0" w:evenVBand="0" w:oddHBand="0" w:evenHBand="0" w:firstRowFirstColumn="0" w:firstRowLastColumn="0" w:lastRowFirstColumn="0" w:lastRowLastColumn="0"/>
               <w:rPr>
                 <w:b w:val="0"/>
@@ -1193,39 +1196,17 @@
                 <w:sz w:val="20"/>
                 <w:szCs w:val="20"/>
               </w:rPr>
-              <w:t>期初价格</w:t>
-            </w:r>
-          </w:p>
-        </w:tc>
-        <w:tc>
-          <w:tcPr>
-            <w:tcW w:w="1134" w:type="dxa"/>
-          </w:tcPr>
-          <w:p>
-            <w:pPr>
-              <w:cnfStyle w:val="100000000000" w:firstRow="1" w:lastRow="0" w:firstColumn="0" w:lastColumn="0" w:oddVBand="0" w:evenVBand="0" w:oddHBand="0" w:evenHBand="0" w:firstRowFirstColumn="0" w:firstRowLastColumn="0" w:lastRowFirstColumn="0" w:lastRowLastColumn="0"/>
-              <w:rPr>
-                <w:b w:val="0"/>
-                <w:sz w:val="20"/>
-                <w:szCs w:val="20"/>
-              </w:rPr>
-            </w:pPr>
-            <w:r>
-              <w:rPr>
-                <w:b w:val="0"/>
-                <w:sz w:val="20"/>
-                <w:szCs w:val="20"/>
-              </w:rPr>
               <w:t>期末价格</w:t>
             </w:r>
           </w:p>
         </w:tc>
         <w:tc>
           <w:tcPr>
-            <w:tcW w:w="1134" w:type="dxa"/>
-          </w:tcPr>
-          <w:p>
-            <w:pPr>
+            <w:tcW w:w="1557" w:type="dxa"/>
+          </w:tcPr>
+          <w:p>
+            <w:pPr>
+              <w:jc w:val="center"/>
               <w:cnfStyle w:val="100000000000" w:firstRow="1" w:lastRow="0" w:firstColumn="0" w:lastColumn="0" w:oddVBand="0" w:evenVBand="0" w:oddHBand="0" w:evenHBand="0" w:firstRowFirstColumn="0" w:firstRowLastColumn="0" w:lastRowFirstColumn="0" w:lastRowLastColumn="0"/>
               <w:rPr>
                 <w:b w:val="0"/>
@@ -1256,13 +1237,13 @@
       <w:tr>
         <w:trPr>
           <w:cnfStyle w:val="000000100000" w:firstRow="0" w:lastRow="0" w:firstColumn="0" w:lastColumn="0" w:oddVBand="0" w:evenVBand="0" w:oddHBand="1" w:evenHBand="0" w:firstRowFirstColumn="0" w:firstRowLastColumn="0" w:lastRowFirstColumn="0" w:lastRowLastColumn="0"/>
-          <w:trHeight w:val="403"/>
+          <w:trHeight w:val="399"/>
           <w:jc w:val="center"/>
         </w:trPr>
         <w:tc>
           <w:tcPr>
             <w:cnfStyle w:val="001000000000" w:firstRow="0" w:lastRow="0" w:firstColumn="1" w:lastColumn="0" w:oddVBand="0" w:evenVBand="0" w:oddHBand="0" w:evenHBand="0" w:firstRowFirstColumn="0" w:firstRowLastColumn="0" w:lastRowFirstColumn="0" w:lastRowLastColumn="0"/>
-            <w:tcW w:w="1169" w:type="dxa"/>
+            <w:tcW w:w="1289" w:type="dxa"/>
           </w:tcPr>
           <w:p>
             <w:pPr>
@@ -1335,7 +1316,7 @@
         </w:tc>
         <w:tc>
           <w:tcPr>
-            <w:tcW w:w="1236" w:type="dxa"/>
+            <w:tcW w:w="1363" w:type="dxa"/>
           </w:tcPr>
           <w:p>
             <w:pPr>
@@ -1349,7 +1330,7 @@
         </w:tc>
         <w:tc>
           <w:tcPr>
-            <w:tcW w:w="1134" w:type="dxa"/>
+            <w:tcW w:w="1250" w:type="dxa"/>
           </w:tcPr>
           <w:p>
             <w:pPr>
@@ -1364,7 +1345,7 @@
         </w:tc>
         <w:tc>
           <w:tcPr>
-            <w:tcW w:w="1134" w:type="dxa"/>
+            <w:tcW w:w="1250" w:type="dxa"/>
           </w:tcPr>
           <w:p>
             <w:pPr>
@@ -1379,7 +1360,7 @@
         </w:tc>
         <w:tc>
           <w:tcPr>
-            <w:tcW w:w="1134" w:type="dxa"/>
+            <w:tcW w:w="1250" w:type="dxa"/>
           </w:tcPr>
           <w:p>
             <w:pPr>
@@ -1394,7 +1375,7 @@
         </w:tc>
         <w:tc>
           <w:tcPr>
-            <w:tcW w:w="1134" w:type="dxa"/>
+            <w:tcW w:w="1250" w:type="dxa"/>
           </w:tcPr>
           <w:p>
             <w:pPr>
@@ -1409,22 +1390,7 @@
         </w:tc>
         <w:tc>
           <w:tcPr>
-            <w:tcW w:w="1134" w:type="dxa"/>
-          </w:tcPr>
-          <w:p>
-            <w:pPr>
-              <w:jc w:val="right"/>
-              <w:cnfStyle w:val="000000100000" w:firstRow="0" w:lastRow="0" w:firstColumn="0" w:lastColumn="0" w:oddVBand="0" w:evenVBand="0" w:oddHBand="1" w:evenHBand="0" w:firstRowFirstColumn="0" w:firstRowLastColumn="0" w:lastRowFirstColumn="0" w:lastRowLastColumn="0"/>
-              <w:rPr>
-                <w:sz w:val="20"/>
-                <w:szCs w:val="20"/>
-              </w:rPr>
-            </w:pPr>
-          </w:p>
-        </w:tc>
-        <w:tc>
-          <w:tcPr>
-            <w:tcW w:w="1134" w:type="dxa"/>
+            <w:tcW w:w="1557" w:type="dxa"/>
           </w:tcPr>
           <w:p>
             <w:pPr>
@@ -1440,13 +1406,13 @@
       </w:tr>
       <w:tr>
         <w:trPr>
-          <w:trHeight w:val="403"/>
+          <w:trHeight w:val="399"/>
           <w:jc w:val="center"/>
         </w:trPr>
         <w:tc>
           <w:tcPr>
             <w:cnfStyle w:val="001000000000" w:firstRow="0" w:lastRow="0" w:firstColumn="1" w:lastColumn="0" w:oddVBand="0" w:evenVBand="0" w:oddHBand="0" w:evenHBand="0" w:firstRowFirstColumn="0" w:firstRowLastColumn="0" w:lastRowFirstColumn="0" w:lastRowLastColumn="0"/>
-            <w:tcW w:w="1169" w:type="dxa"/>
+            <w:tcW w:w="1289" w:type="dxa"/>
           </w:tcPr>
           <w:p>
             <w:pPr>
@@ -1494,7 +1460,7 @@
         </w:tc>
         <w:tc>
           <w:tcPr>
-            <w:tcW w:w="1236" w:type="dxa"/>
+            <w:tcW w:w="1363" w:type="dxa"/>
           </w:tcPr>
           <w:p>
             <w:pPr>
@@ -1515,7 +1481,7 @@
         </w:tc>
         <w:tc>
           <w:tcPr>
-            <w:tcW w:w="1134" w:type="dxa"/>
+            <w:tcW w:w="1250" w:type="dxa"/>
           </w:tcPr>
           <w:p>
             <w:pPr>
@@ -1539,7 +1505,7 @@
                 <w:sz w:val="20"/>
                 <w:szCs w:val="20"/>
               </w:rPr>
-              <w:t>发生金额</w:t>
+              <w:t>期初持仓</w:t>
             </w:r>
             <w:r>
               <w:rPr>
@@ -1552,7 +1518,7 @@
         </w:tc>
         <w:tc>
           <w:tcPr>
-            <w:tcW w:w="1134" w:type="dxa"/>
+            <w:tcW w:w="1250" w:type="dxa"/>
           </w:tcPr>
           <w:p>
             <w:pPr>
@@ -1576,7 +1542,7 @@
                 <w:sz w:val="20"/>
                 <w:szCs w:val="20"/>
               </w:rPr>
-              <w:t>期初持仓</w:t>
+              <w:t>期末持仓</w:t>
             </w:r>
             <w:r>
               <w:rPr>
@@ -1589,7 +1555,7 @@
         </w:tc>
         <w:tc>
           <w:tcPr>
-            <w:tcW w:w="1134" w:type="dxa"/>
+            <w:tcW w:w="1250" w:type="dxa"/>
           </w:tcPr>
           <w:p>
             <w:pPr>
@@ -1613,7 +1579,7 @@
                 <w:sz w:val="20"/>
                 <w:szCs w:val="20"/>
               </w:rPr>
-              <w:t>期末持仓</w:t>
+              <w:t>期初价格</w:t>
             </w:r>
             <w:r>
               <w:rPr>
@@ -1626,7 +1592,7 @@
         </w:tc>
         <w:tc>
           <w:tcPr>
-            <w:tcW w:w="1134" w:type="dxa"/>
+            <w:tcW w:w="1250" w:type="dxa"/>
           </w:tcPr>
           <w:p>
             <w:pPr>
@@ -1650,7 +1616,7 @@
                 <w:sz w:val="20"/>
                 <w:szCs w:val="20"/>
               </w:rPr>
-              <w:t>期初价格</w:t>
+              <w:t>期末价格</w:t>
             </w:r>
             <w:r>
               <w:rPr>
@@ -1663,44 +1629,7 @@
         </w:tc>
         <w:tc>
           <w:tcPr>
-            <w:tcW w:w="1134" w:type="dxa"/>
-          </w:tcPr>
-          <w:p>
-            <w:pPr>
-              <w:jc w:val="right"/>
-              <w:cnfStyle w:val="000000000000" w:firstRow="0" w:lastRow="0" w:firstColumn="0" w:lastColumn="0" w:oddVBand="0" w:evenVBand="0" w:oddHBand="0" w:evenHBand="0" w:firstRowFirstColumn="0" w:firstRowLastColumn="0" w:lastRowFirstColumn="0" w:lastRowLastColumn="0"/>
-              <w:rPr>
-                <w:sz w:val="20"/>
-                <w:szCs w:val="20"/>
-              </w:rPr>
-            </w:pPr>
-            <w:r>
-              <w:rPr>
-                <w:sz w:val="20"/>
-                <w:szCs w:val="20"/>
-              </w:rPr>
-              <w:t>{{i.</w:t>
-            </w:r>
-            <w:r>
-              <w:rPr>
-                <w:rFonts w:hint="eastAsia"/>
-                <w:sz w:val="20"/>
-                <w:szCs w:val="20"/>
-              </w:rPr>
-              <w:t>期末价格</w:t>
-            </w:r>
-            <w:r>
-              <w:rPr>
-                <w:sz w:val="20"/>
-                <w:szCs w:val="20"/>
-              </w:rPr>
-              <w:t>}}</w:t>
-            </w:r>
-          </w:p>
-        </w:tc>
-        <w:tc>
-          <w:tcPr>
-            <w:tcW w:w="1134" w:type="dxa"/>
+            <w:tcW w:w="1557" w:type="dxa"/>
           </w:tcPr>
           <w:p>
             <w:pPr>
@@ -1739,13 +1668,13 @@
       <w:tr>
         <w:trPr>
           <w:cnfStyle w:val="000000100000" w:firstRow="0" w:lastRow="0" w:firstColumn="0" w:lastColumn="0" w:oddVBand="0" w:evenVBand="0" w:oddHBand="1" w:evenHBand="0" w:firstRowFirstColumn="0" w:firstRowLastColumn="0" w:lastRowFirstColumn="0" w:lastRowLastColumn="0"/>
-          <w:trHeight w:val="403"/>
+          <w:trHeight w:val="399"/>
           <w:jc w:val="center"/>
         </w:trPr>
         <w:tc>
           <w:tcPr>
             <w:cnfStyle w:val="001000000000" w:firstRow="0" w:lastRow="0" w:firstColumn="1" w:lastColumn="0" w:oddVBand="0" w:evenVBand="0" w:oddHBand="0" w:evenHBand="0" w:firstRowFirstColumn="0" w:firstRowLastColumn="0" w:lastRowFirstColumn="0" w:lastRowLastColumn="0"/>
-            <w:tcW w:w="1169" w:type="dxa"/>
+            <w:tcW w:w="1289" w:type="dxa"/>
           </w:tcPr>
           <w:p>
             <w:pPr>
@@ -1767,7 +1696,7 @@
         </w:tc>
         <w:tc>
           <w:tcPr>
-            <w:tcW w:w="1236" w:type="dxa"/>
+            <w:tcW w:w="1363" w:type="dxa"/>
           </w:tcPr>
           <w:p>
             <w:pPr>
@@ -1781,7 +1710,7 @@
         </w:tc>
         <w:tc>
           <w:tcPr>
-            <w:tcW w:w="1134" w:type="dxa"/>
+            <w:tcW w:w="1250" w:type="dxa"/>
           </w:tcPr>
           <w:p>
             <w:pPr>
@@ -1796,7 +1725,7 @@
         </w:tc>
         <w:tc>
           <w:tcPr>
-            <w:tcW w:w="1134" w:type="dxa"/>
+            <w:tcW w:w="1250" w:type="dxa"/>
           </w:tcPr>
           <w:p>
             <w:pPr>
@@ -1811,7 +1740,7 @@
         </w:tc>
         <w:tc>
           <w:tcPr>
-            <w:tcW w:w="1134" w:type="dxa"/>
+            <w:tcW w:w="1250" w:type="dxa"/>
           </w:tcPr>
           <w:p>
             <w:pPr>
@@ -1826,7 +1755,7 @@
         </w:tc>
         <w:tc>
           <w:tcPr>
-            <w:tcW w:w="1134" w:type="dxa"/>
+            <w:tcW w:w="1250" w:type="dxa"/>
           </w:tcPr>
           <w:p>
             <w:pPr>
@@ -1841,22 +1770,7 @@
         </w:tc>
         <w:tc>
           <w:tcPr>
-            <w:tcW w:w="1134" w:type="dxa"/>
-          </w:tcPr>
-          <w:p>
-            <w:pPr>
-              <w:jc w:val="right"/>
-              <w:cnfStyle w:val="000000100000" w:firstRow="0" w:lastRow="0" w:firstColumn="0" w:lastColumn="0" w:oddVBand="0" w:evenVBand="0" w:oddHBand="1" w:evenHBand="0" w:firstRowFirstColumn="0" w:firstRowLastColumn="0" w:lastRowFirstColumn="0" w:lastRowLastColumn="0"/>
-              <w:rPr>
-                <w:sz w:val="20"/>
-                <w:szCs w:val="20"/>
-              </w:rPr>
-            </w:pPr>
-          </w:p>
-        </w:tc>
-        <w:tc>
-          <w:tcPr>
-            <w:tcW w:w="1134" w:type="dxa"/>
+            <w:tcW w:w="1557" w:type="dxa"/>
           </w:tcPr>
           <w:p>
             <w:pPr>
@@ -1871,7 +1785,10 @@
         </w:tc>
       </w:tr>
     </w:tbl>
-    <w:p/>
+    <w:p>
+      <w:bookmarkStart w:id="0" w:name="_GoBack"/>
+      <w:bookmarkEnd w:id="0"/>
+    </w:p>
     <w:sectPr>
       <w:pgSz w:w="11906" w:h="16838"/>
       <w:pgMar w:top="720" w:right="720" w:bottom="720" w:left="720" w:header="851" w:footer="992" w:gutter="0"/>
@@ -1883,7 +1800,7 @@
 </file>
 
 <file path=word/endnotes.xml><?xml version="1.0" encoding="utf-8"?>
-<w:endnotes xmlns:wpc="http://schemas.microsoft.com/office/word/2010/wordprocessingCanvas" xmlns:cx="http://schemas.microsoft.com/office/drawing/2014/chartex" xmlns:cx1="http://schemas.microsoft.com/office/drawing/2015/9/8/chartex" xmlns:cx2="http://schemas.microsoft.com/office/drawing/2015/10/21/chartex" xmlns:cx3="http://schemas.microsoft.com/office/drawing/2016/5/9/chartex" xmlns:cx4="http://schemas.microsoft.com/office/drawing/2016/5/10/chartex" xmlns:cx5="http://schemas.microsoft.com/office/drawing/2016/5/11/chartex" xmlns:cx6="http://schemas.microsoft.com/office/drawing/2016/5/12/chartex" xmlns:cx7="http://schemas.microsoft.com/office/drawing/2016/5/13/chartex" xmlns:cx8="http://schemas.microsoft.com/office/drawing/2016/5/14/chartex" xmlns:mc="http://schemas.openxmlformats.org/markup-compatibility/2006" xmlns:aink="http://schemas.microsoft.com/office/drawing/2016/ink" xmlns:am3d="http://schemas.microsoft.com/office/drawing/2017/model3d" xmlns:o="urn:schemas-microsoft-com:office:office" xmlns:r="http://schemas.openxmlformats.org/officeDocument/2006/relationships" xmlns:m="http://schemas.openxmlformats.org/officeDocument/2006/math" xmlns:v="urn:schemas-microsoft-com:vml" xmlns:wp14="http://schemas.microsoft.com/office/word/2010/wordprocessingDrawing" xmlns:wp="http://schemas.openxmlformats.org/drawingml/2006/wordprocessingDrawing" xmlns:w10="urn:schemas-microsoft-com:office:word" xmlns:w="http://schemas.openxmlformats.org/wordprocessingml/2006/main" xmlns:w14="http://schemas.microsoft.com/office/word/2010/wordml" xmlns:w15="http://schemas.microsoft.com/office/word/2012/wordml" xmlns:w16cid="http://schemas.microsoft.com/office/word/2016/wordml/cid" xmlns:w16se="http://schemas.microsoft.com/office/word/2015/wordml/symex" xmlns:wpg="http://schemas.microsoft.com/office/word/2010/wordprocessingGroup" xmlns:wpi="http://schemas.microsoft.com/office/word/2010/wordprocessingInk" xmlns:wne="http://schemas.microsoft.com/office/word/2006/wordml" xmlns:wps="http://schemas.microsoft.com/office/word/2010/wordprocessingShape" mc:Ignorable="w14 w15 w16se w16cid wp14">
+<w:endnotes xmlns:wpc="http://schemas.microsoft.com/office/word/2010/wordprocessingCanvas" xmlns:mc="http://schemas.openxmlformats.org/markup-compatibility/2006" xmlns:o="urn:schemas-microsoft-com:office:office" xmlns:r="http://schemas.openxmlformats.org/officeDocument/2006/relationships" xmlns:m="http://schemas.openxmlformats.org/officeDocument/2006/math" xmlns:v="urn:schemas-microsoft-com:vml" xmlns:wp14="http://schemas.microsoft.com/office/word/2010/wordprocessingDrawing" xmlns:wp="http://schemas.openxmlformats.org/drawingml/2006/wordprocessingDrawing" xmlns:w10="urn:schemas-microsoft-com:office:word" xmlns:w="http://schemas.openxmlformats.org/wordprocessingml/2006/main" xmlns:w14="http://schemas.microsoft.com/office/word/2010/wordml" xmlns:w15="http://schemas.microsoft.com/office/word/2012/wordml" xmlns:wpg="http://schemas.microsoft.com/office/word/2010/wordprocessingGroup" xmlns:wpi="http://schemas.microsoft.com/office/word/2010/wordprocessingInk" xmlns:wne="http://schemas.microsoft.com/office/word/2006/wordml" xmlns:wps="http://schemas.microsoft.com/office/word/2010/wordprocessingShape" mc:Ignorable="w14 w15 wp14">
   <w:endnote w:type="separator" w:id="-1">
     <w:p>
       <w:r>
@@ -1902,7 +1819,7 @@
 </file>
 
 <file path=word/footnotes.xml><?xml version="1.0" encoding="utf-8"?>
-<w:footnotes xmlns:wpc="http://schemas.microsoft.com/office/word/2010/wordprocessingCanvas" xmlns:cx="http://schemas.microsoft.com/office/drawing/2014/chartex" xmlns:cx1="http://schemas.microsoft.com/office/drawing/2015/9/8/chartex" xmlns:cx2="http://schemas.microsoft.com/office/drawing/2015/10/21/chartex" xmlns:cx3="http://schemas.microsoft.com/office/drawing/2016/5/9/chartex" xmlns:cx4="http://schemas.microsoft.com/office/drawing/2016/5/10/chartex" xmlns:cx5="http://schemas.microsoft.com/office/drawing/2016/5/11/chartex" xmlns:cx6="http://schemas.microsoft.com/office/drawing/2016/5/12/chartex" xmlns:cx7="http://schemas.microsoft.com/office/drawing/2016/5/13/chartex" xmlns:cx8="http://schemas.microsoft.com/office/drawing/2016/5/14/chartex" xmlns:mc="http://schemas.openxmlformats.org/markup-compatibility/2006" xmlns:aink="http://schemas.microsoft.com/office/drawing/2016/ink" xmlns:am3d="http://schemas.microsoft.com/office/drawing/2017/model3d" xmlns:o="urn:schemas-microsoft-com:office:office" xmlns:r="http://schemas.openxmlformats.org/officeDocument/2006/relationships" xmlns:m="http://schemas.openxmlformats.org/officeDocument/2006/math" xmlns:v="urn:schemas-microsoft-com:vml" xmlns:wp14="http://schemas.microsoft.com/office/word/2010/wordprocessingDrawing" xmlns:wp="http://schemas.openxmlformats.org/drawingml/2006/wordprocessingDrawing" xmlns:w10="urn:schemas-microsoft-com:office:word" xmlns:w="http://schemas.openxmlformats.org/wordprocessingml/2006/main" xmlns:w14="http://schemas.microsoft.com/office/word/2010/wordml" xmlns:w15="http://schemas.microsoft.com/office/word/2012/wordml" xmlns:w16cid="http://schemas.microsoft.com/office/word/2016/wordml/cid" xmlns:w16se="http://schemas.microsoft.com/office/word/2015/wordml/symex" xmlns:wpg="http://schemas.microsoft.com/office/word/2010/wordprocessingGroup" xmlns:wpi="http://schemas.microsoft.com/office/word/2010/wordprocessingInk" xmlns:wne="http://schemas.microsoft.com/office/word/2006/wordml" xmlns:wps="http://schemas.microsoft.com/office/word/2010/wordprocessingShape" mc:Ignorable="w14 w15 w16se w16cid wp14">
+<w:footnotes xmlns:wpc="http://schemas.microsoft.com/office/word/2010/wordprocessingCanvas" xmlns:mc="http://schemas.openxmlformats.org/markup-compatibility/2006" xmlns:o="urn:schemas-microsoft-com:office:office" xmlns:r="http://schemas.openxmlformats.org/officeDocument/2006/relationships" xmlns:m="http://schemas.openxmlformats.org/officeDocument/2006/math" xmlns:v="urn:schemas-microsoft-com:vml" xmlns:wp14="http://schemas.microsoft.com/office/word/2010/wordprocessingDrawing" xmlns:wp="http://schemas.openxmlformats.org/drawingml/2006/wordprocessingDrawing" xmlns:w10="urn:schemas-microsoft-com:office:word" xmlns:w="http://schemas.openxmlformats.org/wordprocessingml/2006/main" xmlns:w14="http://schemas.microsoft.com/office/word/2010/wordml" xmlns:w15="http://schemas.microsoft.com/office/word/2012/wordml" xmlns:wpg="http://schemas.microsoft.com/office/word/2010/wordprocessingGroup" xmlns:wpi="http://schemas.microsoft.com/office/word/2010/wordprocessingInk" xmlns:wne="http://schemas.microsoft.com/office/word/2006/wordml" xmlns:wps="http://schemas.microsoft.com/office/word/2010/wordprocessingShape" mc:Ignorable="w14 w15 wp14">
   <w:footnote w:type="separator" w:id="-1">
     <w:p>
       <w:r>
@@ -1921,7 +1838,7 @@
 </file>
 
 <file path=word/styles.xml><?xml version="1.0" encoding="utf-8"?>
-<w:styles xmlns:mc="http://schemas.openxmlformats.org/markup-compatibility/2006" xmlns:r="http://schemas.openxmlformats.org/officeDocument/2006/relationships" xmlns:w="http://schemas.openxmlformats.org/wordprocessingml/2006/main" xmlns:w14="http://schemas.microsoft.com/office/word/2010/wordml" xmlns:w15="http://schemas.microsoft.com/office/word/2012/wordml" xmlns:w16cid="http://schemas.microsoft.com/office/word/2016/wordml/cid" xmlns:w16se="http://schemas.microsoft.com/office/word/2015/wordml/symex" mc:Ignorable="w14 w15 w16se w16cid">
+<w:styles xmlns:mc="http://schemas.openxmlformats.org/markup-compatibility/2006" xmlns:r="http://schemas.openxmlformats.org/officeDocument/2006/relationships" xmlns:w="http://schemas.openxmlformats.org/wordprocessingml/2006/main" xmlns:w14="http://schemas.microsoft.com/office/word/2010/wordml" xmlns:w15="http://schemas.microsoft.com/office/word/2012/wordml" mc:Ignorable="w14 w15">
   <w:docDefaults>
     <w:rPrDefault>
       <w:rPr>
@@ -1934,7 +1851,7 @@
     </w:rPrDefault>
     <w:pPrDefault/>
   </w:docDefaults>
-  <w:latentStyles w:defLockedState="0" w:defUIPriority="99" w:defSemiHidden="0" w:defUnhideWhenUsed="0" w:defQFormat="0" w:count="375">
+  <w:latentStyles w:defLockedState="0" w:defUIPriority="99" w:defSemiHidden="0" w:defUnhideWhenUsed="0" w:defQFormat="0" w:count="371">
     <w:lsdException w:name="Normal" w:uiPriority="0" w:qFormat="1"/>
     <w:lsdException w:name="heading 1" w:uiPriority="9" w:qFormat="1"/>
     <w:lsdException w:name="heading 2" w:semiHidden="1" w:uiPriority="9" w:unhideWhenUsed="1" w:qFormat="1"/>
@@ -2306,10 +2223,6 @@
     <w:lsdException w:name="List Table 5 Dark Accent 6" w:uiPriority="50"/>
     <w:lsdException w:name="List Table 6 Colorful Accent 6" w:uiPriority="51"/>
     <w:lsdException w:name="List Table 7 Colorful Accent 6" w:uiPriority="52"/>
-    <w:lsdException w:name="Mention" w:semiHidden="1" w:unhideWhenUsed="1"/>
-    <w:lsdException w:name="Smart Hyperlink" w:semiHidden="1" w:unhideWhenUsed="1"/>
-    <w:lsdException w:name="Hashtag" w:semiHidden="1" w:unhideWhenUsed="1"/>
-    <w:lsdException w:name="Unresolved Mention" w:semiHidden="1" w:unhideWhenUsed="1"/>
   </w:latentStyles>
   <w:style w:type="paragraph" w:default="1" w:styleId="a">
     <w:name w:val="Normal"/>
@@ -2454,7 +2367,7 @@
   <w:style w:type="paragraph" w:styleId="a5">
     <w:name w:val="header"/>
     <w:basedOn w:val="a"/>
-    <w:link w:val="a6"/>
+    <w:link w:val="Char"/>
     <w:uiPriority w:val="99"/>
     <w:unhideWhenUsed/>
     <w:rsid w:val="00D83DEF"/>
@@ -2474,8 +2387,8 @@
       <w:szCs w:val="18"/>
     </w:rPr>
   </w:style>
-  <w:style w:type="character" w:customStyle="1" w:styleId="a6">
-    <w:name w:val="页眉 字符"/>
+  <w:style w:type="character" w:customStyle="1" w:styleId="Char">
+    <w:name w:val="页眉 Char"/>
     <w:basedOn w:val="a0"/>
     <w:link w:val="a5"/>
     <w:uiPriority w:val="99"/>
@@ -2485,10 +2398,10 @@
       <w:szCs w:val="18"/>
     </w:rPr>
   </w:style>
-  <w:style w:type="paragraph" w:styleId="a7">
+  <w:style w:type="paragraph" w:styleId="a6">
     <w:name w:val="footer"/>
     <w:basedOn w:val="a"/>
-    <w:link w:val="a8"/>
+    <w:link w:val="Char0"/>
     <w:uiPriority w:val="99"/>
     <w:unhideWhenUsed/>
     <w:rsid w:val="00D83DEF"/>
@@ -2505,10 +2418,10 @@
       <w:szCs w:val="18"/>
     </w:rPr>
   </w:style>
-  <w:style w:type="character" w:customStyle="1" w:styleId="a8">
-    <w:name w:val="页脚 字符"/>
+  <w:style w:type="character" w:customStyle="1" w:styleId="Char0">
+    <w:name w:val="页脚 Char"/>
     <w:basedOn w:val="a0"/>
-    <w:link w:val="a7"/>
+    <w:link w:val="a6"/>
     <w:uiPriority w:val="99"/>
     <w:rsid w:val="00D83DEF"/>
     <w:rPr>

</xml_diff>